<commit_message>
Actividad 1 puesta en produccion segura
</commit_message>
<xml_diff>
--- a/act1.docx
+++ b/act1.docx
@@ -6076,25 +6076,28 @@
     <w:p>
       <w:pPr>
         <w:rPr>
-          <w:color w:val="0070C0"/>
-          <w:sz w:val="24"/>
-          <w:szCs w:val="24"/>
-        </w:rPr>
-      </w:pPr>
-      <w:r>
-        <w:rPr>
-          <w:color w:val="0070C0"/>
-          <w:sz w:val="24"/>
-          <w:szCs w:val="24"/>
+          <w:b/>
+          <w:color w:val="0070C0"/>
+          <w:sz w:val="36"/>
+          <w:szCs w:val="36"/>
+        </w:rPr>
+      </w:pPr>
+      <w:r>
+        <w:rPr>
+          <w:b/>
+          <w:color w:val="0070C0"/>
+          <w:sz w:val="36"/>
+          <w:szCs w:val="36"/>
         </w:rPr>
         <w:t xml:space="preserve">4.    </w:t>
       </w:r>
       <w:proofErr w:type="spellStart"/>
       <w:r>
         <w:rPr>
-          <w:color w:val="0070C0"/>
-          <w:sz w:val="24"/>
-          <w:szCs w:val="24"/>
+          <w:b/>
+          <w:color w:val="0070C0"/>
+          <w:sz w:val="36"/>
+          <w:szCs w:val="36"/>
         </w:rPr>
         <w:t>GitHub</w:t>
       </w:r>
@@ -6315,12 +6318,58 @@
           <w:szCs w:val="24"/>
         </w:rPr>
       </w:pPr>
-      <w:r>
-        <w:rPr>
-          <w:color w:val="0070C0"/>
-          <w:sz w:val="24"/>
-          <w:szCs w:val="24"/>
-        </w:rPr>
+    </w:p>
+    <w:p>
+      <w:pPr>
+        <w:rPr>
+          <w:color w:val="0070C0"/>
+          <w:sz w:val="24"/>
+          <w:szCs w:val="24"/>
+        </w:rPr>
+      </w:pPr>
+    </w:p>
+    <w:p>
+      <w:pPr>
+        <w:rPr>
+          <w:color w:val="0070C0"/>
+          <w:sz w:val="24"/>
+          <w:szCs w:val="24"/>
+        </w:rPr>
+      </w:pPr>
+    </w:p>
+    <w:p>
+      <w:pPr>
+        <w:rPr>
+          <w:color w:val="0070C0"/>
+          <w:sz w:val="24"/>
+          <w:szCs w:val="24"/>
+        </w:rPr>
+      </w:pPr>
+    </w:p>
+    <w:p>
+      <w:pPr>
+        <w:rPr>
+          <w:color w:val="0070C0"/>
+          <w:sz w:val="24"/>
+          <w:szCs w:val="24"/>
+        </w:rPr>
+      </w:pPr>
+    </w:p>
+    <w:p>
+      <w:pPr>
+        <w:rPr>
+          <w:color w:val="0070C0"/>
+          <w:sz w:val="24"/>
+          <w:szCs w:val="24"/>
+        </w:rPr>
+      </w:pPr>
+      <w:r>
+        <w:rPr>
+          <w:color w:val="0070C0"/>
+          <w:sz w:val="24"/>
+          <w:szCs w:val="24"/>
+        </w:rPr>
+        <w:lastRenderedPageBreak/>
         <w:t xml:space="preserve">a) Realiza un primer </w:t>
       </w:r>
       <w:proofErr w:type="spellStart"/>
@@ -6356,6 +6405,57 @@
           <w:sz w:val="24"/>
           <w:szCs w:val="24"/>
         </w:rPr>
+        <w:drawing>
+          <wp:inline distT="0" distB="0" distL="0" distR="0" wp14:anchorId="17572D08" wp14:editId="75BE4A2F">
+            <wp:extent cx="5400040" cy="2146452"/>
+            <wp:effectExtent l="0" t="0" r="0" b="6350"/>
+            <wp:docPr id="2" name="Imagen 2"/>
+            <wp:cNvGraphicFramePr>
+              <a:graphicFrameLocks xmlns:a="http://schemas.openxmlformats.org/drawingml/2006/main" noChangeAspect="1"/>
+            </wp:cNvGraphicFramePr>
+            <a:graphic xmlns:a="http://schemas.openxmlformats.org/drawingml/2006/main">
+              <a:graphicData uri="http://schemas.openxmlformats.org/drawingml/2006/picture">
+                <pic:pic xmlns:pic="http://schemas.openxmlformats.org/drawingml/2006/picture">
+                  <pic:nvPicPr>
+                    <pic:cNvPr id="0" name=""/>
+                    <pic:cNvPicPr/>
+                  </pic:nvPicPr>
+                  <pic:blipFill>
+                    <a:blip r:embed="rId78"/>
+                    <a:stretch>
+                      <a:fillRect/>
+                    </a:stretch>
+                  </pic:blipFill>
+                  <pic:spPr>
+                    <a:xfrm>
+                      <a:off x="0" y="0"/>
+                      <a:ext cx="5400040" cy="2146452"/>
+                    </a:xfrm>
+                    <a:prstGeom prst="rect">
+                      <a:avLst/>
+                    </a:prstGeom>
+                  </pic:spPr>
+                </pic:pic>
+              </a:graphicData>
+            </a:graphic>
+          </wp:inline>
+        </w:drawing>
+      </w:r>
+    </w:p>
+    <w:p>
+      <w:pPr>
+        <w:rPr>
+          <w:color w:val="0070C0"/>
+          <w:sz w:val="24"/>
+          <w:szCs w:val="24"/>
+        </w:rPr>
+      </w:pPr>
+      <w:r>
+        <w:rPr>
+          <w:color w:val="0070C0"/>
+          <w:sz w:val="24"/>
+          <w:szCs w:val="24"/>
+        </w:rPr>
         <w:t xml:space="preserve">b) Crea 3 </w:t>
       </w:r>
       <w:proofErr w:type="spellStart"/>
@@ -6478,7 +6578,6 @@
           <w:sz w:val="24"/>
           <w:szCs w:val="24"/>
         </w:rPr>
-        <w:lastRenderedPageBreak/>
         <w:t xml:space="preserve">c) Crea una </w:t>
       </w:r>
       <w:proofErr w:type="spellStart"/>
@@ -6497,36 +6596,28 @@
           <w:sz w:val="24"/>
           <w:szCs w:val="24"/>
         </w:rPr>
-        <w:t xml:space="preserve"> denominada Tareas  sesión  3-2 que con</w:t>
+        <w:t xml:space="preserve"> denominada Tareas  sesión  3-2 que contenga los 3 </w:t>
+      </w:r>
+      <w:proofErr w:type="spellStart"/>
+      <w:r>
+        <w:rPr>
+          <w:color w:val="0070C0"/>
+          <w:sz w:val="24"/>
+          <w:szCs w:val="24"/>
+        </w:rPr>
+        <w:t>issues</w:t>
+      </w:r>
+      <w:proofErr w:type="spellEnd"/>
+      <w:r>
+        <w:rPr>
+          <w:color w:val="0070C0"/>
+          <w:sz w:val="24"/>
+          <w:szCs w:val="24"/>
+        </w:rPr>
+        <w:t xml:space="preserve"> creados.</w:t>
       </w:r>
       <w:bookmarkStart w:id="0" w:name="_GoBack"/>
       <w:bookmarkEnd w:id="0"/>
-      <w:r>
-        <w:rPr>
-          <w:color w:val="0070C0"/>
-          <w:sz w:val="24"/>
-          <w:szCs w:val="24"/>
-        </w:rPr>
-        <w:t xml:space="preserve">tenga los 3 </w:t>
-      </w:r>
-      <w:proofErr w:type="spellStart"/>
-      <w:r>
-        <w:rPr>
-          <w:color w:val="0070C0"/>
-          <w:sz w:val="24"/>
-          <w:szCs w:val="24"/>
-        </w:rPr>
-        <w:t>issues</w:t>
-      </w:r>
-      <w:proofErr w:type="spellEnd"/>
-      <w:r>
-        <w:rPr>
-          <w:color w:val="0070C0"/>
-          <w:sz w:val="24"/>
-          <w:szCs w:val="24"/>
-        </w:rPr>
-        <w:t xml:space="preserve"> creados.</w:t>
-      </w:r>
     </w:p>
     <w:p>
       <w:pPr>
@@ -6930,6 +7021,7 @@
           <w:sz w:val="24"/>
           <w:szCs w:val="24"/>
         </w:rPr>
+        <w:lastRenderedPageBreak/>
         <w:t xml:space="preserve">Guarda dicho documento en la carpeta capturas del repositorio y sube los cambios a </w:t>
       </w:r>
       <w:proofErr w:type="spellStart"/>

</xml_diff>